<commit_message>
Fill in the blanks is done
</commit_message>
<xml_diff>
--- a/test_doc.docx
+++ b/test_doc.docx
@@ -4,97 +4,144 @@
   <w:body>
     <w:p>
       <w:r>
-        <w:t xml:space="preserve">Q1. Who is </w:t>
-      </w:r>
-      <w:proofErr w:type="spellStart"/>
-      <w:r>
-        <w:t>Barack</w:t>
-      </w:r>
-      <w:proofErr w:type="spellEnd"/>
+        <w:t>Q1. Who is Barack Obama?</w:t>
+      </w:r>
+    </w:p>
+    <w:p>
+      <w:r>
+        <w:t>Option 1: president</w:t>
+      </w:r>
+    </w:p>
+    <w:p>
+      <w:r>
+        <w:t>Option 2: prime minister</w:t>
+      </w:r>
+    </w:p>
+    <w:p>
+      <w:r>
+        <w:t>Option 3: chief minister</w:t>
+      </w:r>
+    </w:p>
+    <w:p>
+      <w:r>
+        <w:t>Option 4: normal citizen</w:t>
+      </w:r>
+    </w:p>
+    <w:p>
+      <w:r>
+        <w:t>Answer : normal citizen</w:t>
+      </w:r>
+    </w:p>
+    <w:p/>
+    <w:p>
+      <w:r>
+        <w:t>Q2.</w:t>
+      </w:r>
       <w:r>
         <w:t xml:space="preserve"> </w:t>
       </w:r>
-      <w:proofErr w:type="spellStart"/>
-      <w:r>
-        <w:t>Obama</w:t>
-      </w:r>
-      <w:proofErr w:type="spellEnd"/>
+      <w:r>
+        <w:t xml:space="preserve"> Who is </w:t>
+      </w:r>
+      <w:r>
+        <w:t>gaurav</w:t>
+      </w:r>
       <w:r>
         <w:t>?</w:t>
       </w:r>
     </w:p>
     <w:p>
       <w:r>
-        <w:t>Option 1: president</w:t>
-      </w:r>
-    </w:p>
-    <w:p>
-      <w:r>
-        <w:t>Option 2: prime minister</w:t>
-      </w:r>
-    </w:p>
-    <w:p>
-      <w:r>
-        <w:t>Option 3: chief minister</w:t>
-      </w:r>
-    </w:p>
-    <w:p>
-      <w:r>
-        <w:t>Option 4: normal citizen</w:t>
-      </w:r>
-    </w:p>
-    <w:p>
-      <w:proofErr w:type="gramStart"/>
-      <w:r>
-        <w:t>Answer :</w:t>
-      </w:r>
-      <w:proofErr w:type="gramEnd"/>
-      <w:r>
-        <w:t xml:space="preserve"> normal citizen</w:t>
+        <w:t xml:space="preserve">Option 1: </w:t>
+      </w:r>
+      <w:r>
+        <w:t xml:space="preserve">awesome man </w:t>
+      </w:r>
+      <w:r>
+        <w:t>Option 2: prime minister Option 3: chief minister Option 4: normal citizen</w:t>
+      </w:r>
+    </w:p>
+    <w:p>
+      <w:r>
+        <w:t>Answer : awesome man</w:t>
+      </w:r>
+    </w:p>
+    <w:p>
+      <w:pPr>
+        <w:rPr>
+          <w:b/>
+          <w:sz w:val="30"/>
+          <w:szCs w:val="30"/>
+        </w:rPr>
+      </w:pPr>
+      <w:r>
+        <w:rPr>
+          <w:b/>
+          <w:sz w:val="30"/>
+          <w:szCs w:val="30"/>
+        </w:rPr>
+        <w:t>Fill in the Blanks</w:t>
+      </w:r>
+    </w:p>
+    <w:p>
+      <w:pPr>
+        <w:pStyle w:val="ListParagraph"/>
+        <w:numPr>
+          <w:ilvl w:val="0"/>
+          <w:numId w:val="1"/>
+        </w:numPr>
+      </w:pPr>
+      <w:r>
+        <w:t>My name is ______.</w:t>
+      </w:r>
+    </w:p>
+    <w:p>
+      <w:pPr>
+        <w:pStyle w:val="ListParagraph"/>
+        <w:numPr>
+          <w:ilvl w:val="0"/>
+          <w:numId w:val="1"/>
+        </w:numPr>
+      </w:pPr>
+      <w:r>
+        <w:t xml:space="preserve">Devansh is a </w:t>
+      </w:r>
+      <w:r>
+        <w:t xml:space="preserve"> </w:t>
+      </w:r>
+      <w:r>
+        <w:t xml:space="preserve">______ </w:t>
+      </w:r>
+      <w:r>
+        <w:t xml:space="preserve"> </w:t>
+      </w:r>
+      <w:r>
+        <w:t>boy.</w:t>
+      </w:r>
+    </w:p>
+    <w:p>
+      <w:pPr>
+        <w:pStyle w:val="ListParagraph"/>
+        <w:numPr>
+          <w:ilvl w:val="0"/>
+          <w:numId w:val="1"/>
+        </w:numPr>
+      </w:pPr>
+      <w:r>
+        <w:t>BCA stands for __________.</w:t>
       </w:r>
     </w:p>
     <w:p/>
     <w:p>
       <w:r>
-        <w:t>Q2.</w:t>
-      </w:r>
-      <w:r>
-        <w:t xml:space="preserve"> </w:t>
-      </w:r>
-      <w:r>
-        <w:t xml:space="preserve"> Who is </w:t>
-      </w:r>
-      <w:proofErr w:type="spellStart"/>
-      <w:r>
-        <w:t>gaurav</w:t>
-      </w:r>
-      <w:proofErr w:type="spellEnd"/>
-      <w:r>
-        <w:t>?</w:t>
-      </w:r>
-    </w:p>
-    <w:p>
-      <w:r>
-        <w:t xml:space="preserve">Option 1: </w:t>
-      </w:r>
-      <w:r>
-        <w:t xml:space="preserve">awesome man </w:t>
-      </w:r>
-      <w:r>
-        <w:t>Option 2: prime minister Option 3: chief minister Option 4: normal citizen</w:t>
-      </w:r>
-    </w:p>
-    <w:p>
-      <w:proofErr w:type="gramStart"/>
-      <w:r>
-        <w:t>Answer :</w:t>
-      </w:r>
-      <w:proofErr w:type="gramEnd"/>
-      <w:r>
-        <w:t xml:space="preserve"> awesome man</w:t>
-      </w:r>
-    </w:p>
-    <w:p/>
+        <w:t>MCQ</w:t>
+      </w:r>
+    </w:p>
+    <w:p>
+      <w:r>
+        <w:t>Hello this is another question</w:t>
+      </w:r>
+    </w:p>
     <w:sectPr>
       <w:pgSz w:w="12240" w:h="15840"/>
       <w:pgMar w:top="1440" w:right="1440" w:bottom="1440" w:left="1440" w:header="708" w:footer="708" w:gutter="0"/>
@@ -103,6 +150,103 @@
     </w:sectPr>
   </w:body>
 </w:document>
+</file>
+
+<file path=word/numbering.xml><?xml version="1.0" encoding="utf-8"?>
+<w:numbering xmlns:ve="http://schemas.openxmlformats.org/markup-compatibility/2006" xmlns:o="urn:schemas-microsoft-com:office:office" xmlns:r="http://schemas.openxmlformats.org/officeDocument/2006/relationships" xmlns:m="http://schemas.openxmlformats.org/officeDocument/2006/math" xmlns:v="urn:schemas-microsoft-com:vml" xmlns:wp="http://schemas.openxmlformats.org/drawingml/2006/wordprocessingDrawing" xmlns:w10="urn:schemas-microsoft-com:office:word" xmlns:w="http://schemas.openxmlformats.org/wordprocessingml/2006/main" xmlns:wne="http://schemas.microsoft.com/office/word/2006/wordml">
+  <w:abstractNum w:abstractNumId="0">
+    <w:nsid w:val="72E45877"/>
+    <w:multiLevelType w:val="hybridMultilevel"/>
+    <w:tmpl w:val="F372FC4E"/>
+    <w:lvl w:ilvl="0" w:tplc="0409000F">
+      <w:start w:val="1"/>
+      <w:numFmt w:val="decimal"/>
+      <w:lvlText w:val="%1."/>
+      <w:lvlJc w:val="left"/>
+      <w:pPr>
+        <w:ind w:left="720" w:hanging="360"/>
+      </w:pPr>
+      <w:rPr>
+        <w:rFonts w:hint="default"/>
+      </w:rPr>
+    </w:lvl>
+    <w:lvl w:ilvl="1" w:tplc="04090019" w:tentative="1">
+      <w:start w:val="1"/>
+      <w:numFmt w:val="lowerLetter"/>
+      <w:lvlText w:val="%2."/>
+      <w:lvlJc w:val="left"/>
+      <w:pPr>
+        <w:ind w:left="1440" w:hanging="360"/>
+      </w:pPr>
+    </w:lvl>
+    <w:lvl w:ilvl="2" w:tplc="0409001B" w:tentative="1">
+      <w:start w:val="1"/>
+      <w:numFmt w:val="lowerRoman"/>
+      <w:lvlText w:val="%3."/>
+      <w:lvlJc w:val="right"/>
+      <w:pPr>
+        <w:ind w:left="2160" w:hanging="180"/>
+      </w:pPr>
+    </w:lvl>
+    <w:lvl w:ilvl="3" w:tplc="0409000F" w:tentative="1">
+      <w:start w:val="1"/>
+      <w:numFmt w:val="decimal"/>
+      <w:lvlText w:val="%4."/>
+      <w:lvlJc w:val="left"/>
+      <w:pPr>
+        <w:ind w:left="2880" w:hanging="360"/>
+      </w:pPr>
+    </w:lvl>
+    <w:lvl w:ilvl="4" w:tplc="04090019" w:tentative="1">
+      <w:start w:val="1"/>
+      <w:numFmt w:val="lowerLetter"/>
+      <w:lvlText w:val="%5."/>
+      <w:lvlJc w:val="left"/>
+      <w:pPr>
+        <w:ind w:left="3600" w:hanging="360"/>
+      </w:pPr>
+    </w:lvl>
+    <w:lvl w:ilvl="5" w:tplc="0409001B" w:tentative="1">
+      <w:start w:val="1"/>
+      <w:numFmt w:val="lowerRoman"/>
+      <w:lvlText w:val="%6."/>
+      <w:lvlJc w:val="right"/>
+      <w:pPr>
+        <w:ind w:left="4320" w:hanging="180"/>
+      </w:pPr>
+    </w:lvl>
+    <w:lvl w:ilvl="6" w:tplc="0409000F" w:tentative="1">
+      <w:start w:val="1"/>
+      <w:numFmt w:val="decimal"/>
+      <w:lvlText w:val="%7."/>
+      <w:lvlJc w:val="left"/>
+      <w:pPr>
+        <w:ind w:left="5040" w:hanging="360"/>
+      </w:pPr>
+    </w:lvl>
+    <w:lvl w:ilvl="7" w:tplc="04090019" w:tentative="1">
+      <w:start w:val="1"/>
+      <w:numFmt w:val="lowerLetter"/>
+      <w:lvlText w:val="%8."/>
+      <w:lvlJc w:val="left"/>
+      <w:pPr>
+        <w:ind w:left="5760" w:hanging="360"/>
+      </w:pPr>
+    </w:lvl>
+    <w:lvl w:ilvl="8" w:tplc="0409001B" w:tentative="1">
+      <w:start w:val="1"/>
+      <w:numFmt w:val="lowerRoman"/>
+      <w:lvlText w:val="%9."/>
+      <w:lvlJc w:val="right"/>
+      <w:pPr>
+        <w:ind w:left="6480" w:hanging="180"/>
+      </w:pPr>
+    </w:lvl>
+  </w:abstractNum>
+  <w:num w:numId="1">
+    <w:abstractNumId w:val="0"/>
+  </w:num>
+</w:numbering>
 </file>
 
 <file path=word/styles.xml><?xml version="1.0" encoding="utf-8"?>
@@ -294,6 +438,17 @@
     <w:semiHidden/>
     <w:unhideWhenUsed/>
   </w:style>
+  <w:style w:type="paragraph" w:styleId="ListParagraph">
+    <w:name w:val="List Paragraph"/>
+    <w:basedOn w:val="Normal"/>
+    <w:uiPriority w:val="34"/>
+    <w:qFormat/>
+    <w:rsid w:val="00600C54"/>
+    <w:pPr>
+      <w:ind w:left="720"/>
+      <w:contextualSpacing/>
+    </w:pPr>
+  </w:style>
 </w:styles>
 </file>
 

</xml_diff>